<commit_message>
Added number 2 to document
</commit_message>
<xml_diff>
--- a/Digital Nomad Academy 2020.docx
+++ b/Digital Nomad Academy 2020.docx
@@ -19,6 +19,14 @@
           <w:u w:val="single"/>
         </w:rPr>
         <w:t>Digital Nomad Academy 2020  -  Korisni linkovi</w:t>
+      </w:r>
+      <w:r>
+        <w:rPr>
+          <w:b/>
+          <w:sz w:val="28"/>
+          <w:u w:val="single"/>
+        </w:rPr>
+        <w:t xml:space="preserve"> 2</w:t>
       </w:r>
     </w:p>
     <w:p>

</xml_diff>